<commit_message>
Fleshed out section 4
</commit_message>
<xml_diff>
--- a/Report/Section 4.docx
+++ b/Report/Section 4.docx
@@ -3,11 +3,695 @@
 <w:document xmlns:wpc="http://schemas.microsoft.com/office/word/2010/wordprocessingCanvas" xmlns:mc="http://schemas.openxmlformats.org/markup-compatibility/2006" xmlns:o="urn:schemas-microsoft-com:office:office" xmlns:r="http://schemas.openxmlformats.org/officeDocument/2006/relationships" xmlns:m="http://schemas.openxmlformats.org/officeDocument/2006/math" xmlns:v="urn:schemas-microsoft-com:vml" xmlns:wp14="http://schemas.microsoft.com/office/word/2010/wordprocessingDrawing" xmlns:wp="http://schemas.openxmlformats.org/drawingml/2006/wordprocessingDrawing" xmlns:w10="urn:schemas-microsoft-com:office:word" xmlns:w="http://schemas.openxmlformats.org/wordprocessingml/2006/main" xmlns:w14="http://schemas.microsoft.com/office/word/2010/wordml" xmlns:wpg="http://schemas.microsoft.com/office/word/2010/wordprocessingGroup" xmlns:wpi="http://schemas.microsoft.com/office/word/2010/wordprocessingInk" xmlns:wne="http://schemas.microsoft.com/office/word/2006/wordml" xmlns:wps="http://schemas.microsoft.com/office/word/2010/wordprocessingShape" mc:Ignorable="w14 wp14">
   <w:body>
     <w:p>
-      <w:r>
-        <w:t>&lt;Describe shell implementation&gt;</w:t>
-      </w:r>
-    </w:p>
-    <w:p>
+      <w:pPr>
+        <w:rPr>
+          <w:rFonts w:cs="Courier New"/>
+        </w:rPr>
+      </w:pPr>
+      <w:r>
+        <w:t xml:space="preserve">The main function of the shell is an infinite loop that grabs a command from the user using GNU </w:t>
+      </w:r>
+      <w:proofErr w:type="spellStart"/>
+      <w:r>
+        <w:t>readline</w:t>
+      </w:r>
+      <w:proofErr w:type="spellEnd"/>
+      <w:r>
+        <w:t xml:space="preserve"> and then passing that command to the </w:t>
+      </w:r>
+      <w:proofErr w:type="spellStart"/>
+      <w:r>
+        <w:rPr>
+          <w:rFonts w:ascii="Courier New" w:hAnsi="Courier New" w:cs="Courier New"/>
+        </w:rPr>
+        <w:t>processPipes</w:t>
+      </w:r>
+      <w:proofErr w:type="spellEnd"/>
+      <w:r>
+        <w:t xml:space="preserve"> function which handles all the execution from that point on.  Once </w:t>
+      </w:r>
+      <w:proofErr w:type="spellStart"/>
+      <w:r>
+        <w:rPr>
+          <w:rFonts w:ascii="Courier New" w:hAnsi="Courier New" w:cs="Courier New"/>
+        </w:rPr>
+        <w:t>processPipes</w:t>
+      </w:r>
+      <w:proofErr w:type="spellEnd"/>
+      <w:r>
+        <w:t xml:space="preserve"> returns the memory allocated by </w:t>
+      </w:r>
+      <w:proofErr w:type="spellStart"/>
+      <w:r>
+        <w:t>readline</w:t>
+      </w:r>
+      <w:proofErr w:type="spellEnd"/>
+      <w:r>
+        <w:t xml:space="preserve"> is freed and the loop runs again.  If a command is passed when </w:t>
+      </w:r>
+      <w:proofErr w:type="spellStart"/>
+      <w:r>
+        <w:rPr>
+          <w:rFonts w:ascii="Courier New" w:hAnsi="Courier New" w:cs="Courier New"/>
+        </w:rPr>
+        <w:t>mysh</w:t>
+      </w:r>
+      <w:proofErr w:type="spellEnd"/>
+      <w:r>
+        <w:t xml:space="preserve"> is invoked (e.g. </w:t>
+      </w:r>
+      <w:r>
+        <w:rPr>
+          <w:rFonts w:ascii="Courier New" w:hAnsi="Courier New" w:cs="Courier New"/>
+        </w:rPr>
+        <w:t>`</w:t>
+      </w:r>
+      <w:proofErr w:type="gramStart"/>
+      <w:r>
+        <w:rPr>
+          <w:rFonts w:ascii="Courier New" w:hAnsi="Courier New" w:cs="Courier New"/>
+        </w:rPr>
+        <w:t>./</w:t>
+      </w:r>
+      <w:proofErr w:type="spellStart"/>
+      <w:proofErr w:type="gramEnd"/>
+      <w:r>
+        <w:rPr>
+          <w:rFonts w:ascii="Courier New" w:hAnsi="Courier New" w:cs="Courier New"/>
+        </w:rPr>
+        <w:t>mysh</w:t>
+      </w:r>
+      <w:proofErr w:type="spellEnd"/>
+      <w:r>
+        <w:rPr>
+          <w:rFonts w:ascii="Courier New" w:hAnsi="Courier New" w:cs="Courier New"/>
+        </w:rPr>
+        <w:t xml:space="preserve"> </w:t>
+      </w:r>
+      <w:proofErr w:type="spellStart"/>
+      <w:r>
+        <w:rPr>
+          <w:rFonts w:ascii="Courier New" w:hAnsi="Courier New" w:cs="Courier New"/>
+        </w:rPr>
+        <w:t>ls</w:t>
+      </w:r>
+      <w:proofErr w:type="spellEnd"/>
+      <w:r>
+        <w:rPr>
+          <w:rFonts w:ascii="Courier New" w:hAnsi="Courier New" w:cs="Courier New"/>
+        </w:rPr>
+        <w:t xml:space="preserve"> | cat`</w:t>
+      </w:r>
+      <w:r>
+        <w:rPr>
+          <w:rFonts w:cs="Courier New"/>
+        </w:rPr>
+        <w:t>) the command passed as an argument is processed and then the loop terminates allowing the shell to exit.</w:t>
+      </w:r>
+    </w:p>
+    <w:p>
+      <w:pPr>
+        <w:rPr>
+          <w:rFonts w:cs="Courier New"/>
+        </w:rPr>
+      </w:pPr>
+      <w:r>
+        <w:rPr>
+          <w:rFonts w:cs="Courier New"/>
+        </w:rPr>
+        <w:t xml:space="preserve">The </w:t>
+      </w:r>
+      <w:proofErr w:type="spellStart"/>
+      <w:r>
+        <w:rPr>
+          <w:rFonts w:ascii="Courier New" w:hAnsi="Courier New" w:cs="Courier New"/>
+        </w:rPr>
+        <w:t>processPipes</w:t>
+      </w:r>
+      <w:proofErr w:type="spellEnd"/>
+      <w:r>
+        <w:rPr>
+          <w:rFonts w:cs="Courier New"/>
+        </w:rPr>
+        <w:t xml:space="preserve"> function splits the command on the </w:t>
+      </w:r>
+      <w:r>
+        <w:rPr>
+          <w:rFonts w:ascii="Courier New" w:hAnsi="Courier New" w:cs="Courier New"/>
+        </w:rPr>
+        <w:t>‘|’</w:t>
+      </w:r>
+      <w:r>
+        <w:rPr>
+          <w:rFonts w:cs="Courier New"/>
+        </w:rPr>
+        <w:t xml:space="preserve"> char creating an array of commands.  This array of sub commands is then lopped over to get the final output.  If at any time the current command is </w:t>
+      </w:r>
+      <w:r>
+        <w:rPr>
+          <w:rFonts w:ascii="Courier New" w:hAnsi="Courier New" w:cs="Courier New"/>
+        </w:rPr>
+        <w:t>`exit`</w:t>
+      </w:r>
+      <w:r>
+        <w:rPr>
+          <w:rFonts w:cs="Courier New"/>
+        </w:rPr>
+        <w:t xml:space="preserve"> then the shell immediately terminates.  Processing of each sub command entails resolving subshells to get the actual command to be executed using the </w:t>
+      </w:r>
+      <w:proofErr w:type="spellStart"/>
+      <w:r>
+        <w:rPr>
+          <w:rFonts w:ascii="Courier New" w:hAnsi="Courier New" w:cs="Courier New"/>
+        </w:rPr>
+        <w:t>resolveSubshells</w:t>
+      </w:r>
+      <w:proofErr w:type="spellEnd"/>
+      <w:r>
+        <w:rPr>
+          <w:rFonts w:cs="Courier New"/>
+        </w:rPr>
+        <w:t xml:space="preserve"> function and then executing and capturing the output using the </w:t>
+      </w:r>
+      <w:r>
+        <w:rPr>
+          <w:rFonts w:ascii="Courier New" w:hAnsi="Courier New" w:cs="Courier New"/>
+        </w:rPr>
+        <w:t>exec</w:t>
+      </w:r>
+      <w:r>
+        <w:rPr>
+          <w:rFonts w:cs="Courier New"/>
+        </w:rPr>
+        <w:t xml:space="preserve"> function.  For each sub command after the first the output from the previous command is passed to </w:t>
+      </w:r>
+      <w:r>
+        <w:rPr>
+          <w:rFonts w:ascii="Courier New" w:hAnsi="Courier New" w:cs="Courier New"/>
+        </w:rPr>
+        <w:t>exec</w:t>
+      </w:r>
+      <w:r>
+        <w:rPr>
+          <w:rFonts w:cs="Courier New"/>
+        </w:rPr>
+        <w:t xml:space="preserve"> to be used as the input for the next, allowing the chaining of pipes.  If </w:t>
+      </w:r>
+      <w:r>
+        <w:rPr>
+          <w:rFonts w:ascii="Courier New" w:hAnsi="Courier New" w:cs="Courier New"/>
+        </w:rPr>
+        <w:t>exec</w:t>
+      </w:r>
+      <w:r>
+        <w:rPr>
+          <w:rFonts w:cs="Courier New"/>
+        </w:rPr>
+        <w:t xml:space="preserve"> indicates an error </w:t>
+      </w:r>
+      <w:r>
+        <w:rPr>
+          <w:rFonts w:cs="Courier New"/>
+        </w:rPr>
+        <w:t xml:space="preserve">then proper output is generated and the loop breaks so that no further </w:t>
+      </w:r>
+      <w:r>
+        <w:rPr>
+          <w:rFonts w:cs="Courier New"/>
+        </w:rPr>
+        <w:t>commands in the chain of pipes are</w:t>
+      </w:r>
+      <w:r>
+        <w:rPr>
+          <w:rFonts w:cs="Courier New"/>
+        </w:rPr>
+        <w:t xml:space="preserve"> executed.  Once the last command in the chain is executed the final output is </w:t>
+      </w:r>
+      <w:r>
+        <w:rPr>
+          <w:rFonts w:cs="Courier New"/>
+        </w:rPr>
+        <w:t>printed to the terminal unless there was a redirection of output on that item.</w:t>
+      </w:r>
+    </w:p>
+    <w:p>
+      <w:pPr>
+        <w:rPr>
+          <w:rFonts w:cs="Courier New"/>
+        </w:rPr>
+      </w:pPr>
+      <w:r>
+        <w:rPr>
+          <w:rFonts w:cs="Courier New"/>
+        </w:rPr>
+        <w:t xml:space="preserve">The </w:t>
+      </w:r>
+      <w:proofErr w:type="spellStart"/>
+      <w:r>
+        <w:rPr>
+          <w:rFonts w:ascii="Courier New" w:hAnsi="Courier New" w:cs="Courier New"/>
+        </w:rPr>
+        <w:t>resolveSubshells</w:t>
+      </w:r>
+      <w:proofErr w:type="spellEnd"/>
+      <w:r>
+        <w:rPr>
+          <w:rFonts w:cs="Courier New"/>
+        </w:rPr>
+        <w:t xml:space="preserve"> function searches for </w:t>
+      </w:r>
+      <w:r>
+        <w:rPr>
+          <w:rFonts w:ascii="Courier New" w:hAnsi="Courier New" w:cs="Courier New"/>
+        </w:rPr>
+        <w:t>(‘$(</w:t>
+      </w:r>
+      <w:r>
+        <w:rPr>
+          <w:rFonts w:ascii="Courier New" w:hAnsi="Courier New" w:cs="Courier New"/>
+        </w:rPr>
+        <w:t>’</w:t>
+      </w:r>
+      <w:r>
+        <w:rPr>
+          <w:rFonts w:ascii="Courier New" w:hAnsi="Courier New" w:cs="Courier New"/>
+        </w:rPr>
+        <w:t>, ‘)’)</w:t>
+      </w:r>
+      <w:r>
+        <w:rPr>
+          <w:rFonts w:cs="Courier New"/>
+        </w:rPr>
+        <w:t xml:space="preserve"> </w:t>
+      </w:r>
+      <w:r>
+        <w:rPr>
+          <w:rFonts w:cs="Courier New"/>
+        </w:rPr>
+        <w:t xml:space="preserve">pairs and extracts the enclosed command.   The preceding substring and remainder substring are saved for later use.  The extracted command is </w:t>
+      </w:r>
+      <w:proofErr w:type="spellStart"/>
+      <w:r>
+        <w:rPr>
+          <w:rFonts w:ascii="Courier New" w:hAnsi="Courier New" w:cs="Courier New"/>
+        </w:rPr>
+        <w:t>exec</w:t>
+      </w:r>
+      <w:r>
+        <w:rPr>
+          <w:rFonts w:cs="Courier New"/>
+        </w:rPr>
+        <w:t>ed</w:t>
+      </w:r>
+      <w:proofErr w:type="spellEnd"/>
+      <w:r>
+        <w:rPr>
+          <w:rFonts w:cs="Courier New"/>
+        </w:rPr>
+        <w:t xml:space="preserve"> and the output is captured.  The preceding substring, the output from the subshell, and the remainder are glued back together to get the new string.  This process is looped until no more subshells are detected in the command.  This allows for resolution of multiple subshells but will not work for nested subshells.  The resulting command after the loop has exited is returned as the new command.</w:t>
+      </w:r>
+    </w:p>
+    <w:p>
+      <w:pPr>
+        <w:rPr>
+          <w:rFonts w:cs="Courier New"/>
+        </w:rPr>
+      </w:pPr>
+      <w:r>
+        <w:rPr>
+          <w:rFonts w:cs="Courier New"/>
+        </w:rPr>
+        <w:t xml:space="preserve">The </w:t>
+      </w:r>
+      <w:r>
+        <w:rPr>
+          <w:rFonts w:ascii="Courier New" w:hAnsi="Courier New" w:cs="Courier New"/>
+        </w:rPr>
+        <w:t>exec</w:t>
+      </w:r>
+      <w:r>
+        <w:rPr>
+          <w:rFonts w:cs="Courier New"/>
+        </w:rPr>
+        <w:t xml:space="preserve"> function first parses any redirections out of the command using the </w:t>
+      </w:r>
+      <w:proofErr w:type="spellStart"/>
+      <w:r>
+        <w:rPr>
+          <w:rFonts w:ascii="Courier New" w:hAnsi="Courier New" w:cs="Courier New"/>
+        </w:rPr>
+        <w:t>getRedirections</w:t>
+      </w:r>
+      <w:proofErr w:type="spellEnd"/>
+      <w:r>
+        <w:rPr>
+          <w:rFonts w:cs="Courier New"/>
+        </w:rPr>
+        <w:t xml:space="preserve"> function.  Once that is done the command is broken on spaces so that we have an array of </w:t>
+      </w:r>
+      <w:proofErr w:type="spellStart"/>
+      <w:r>
+        <w:rPr>
+          <w:rFonts w:cs="Courier New"/>
+        </w:rPr>
+        <w:t>cstrings</w:t>
+      </w:r>
+      <w:proofErr w:type="spellEnd"/>
+      <w:r>
+        <w:rPr>
+          <w:rFonts w:cs="Courier New"/>
+        </w:rPr>
+        <w:t xml:space="preserve">. </w:t>
+      </w:r>
+      <w:r>
+        <w:rPr>
+          <w:rFonts w:cs="Courier New"/>
+        </w:rPr>
+        <w:t xml:space="preserve"> The function is forked. </w:t>
+      </w:r>
+    </w:p>
+    <w:p>
+      <w:pPr>
+        <w:pStyle w:val="ListParagraph"/>
+        <w:numPr>
+          <w:ilvl w:val="0"/>
+          <w:numId w:val="1"/>
+        </w:numPr>
+        <w:rPr>
+          <w:rFonts w:cs="Courier New"/>
+        </w:rPr>
+      </w:pPr>
+      <w:r>
+        <w:rPr>
+          <w:rFonts w:cs="Courier New"/>
+        </w:rPr>
+        <w:t>In the child:</w:t>
+      </w:r>
+    </w:p>
+    <w:p>
+      <w:pPr>
+        <w:ind w:left="720"/>
+        <w:rPr>
+          <w:rFonts w:cs="Courier New"/>
+        </w:rPr>
+      </w:pPr>
+      <w:r>
+        <w:rPr>
+          <w:rFonts w:cs="Courier New"/>
+        </w:rPr>
+        <w:t>If previous input was provided</w:t>
+      </w:r>
+      <w:r>
+        <w:rPr>
+          <w:rFonts w:cs="Courier New"/>
+        </w:rPr>
+        <w:t xml:space="preserve"> or there is an input redirect </w:t>
+      </w:r>
+      <w:r>
+        <w:rPr>
+          <w:rFonts w:cs="Courier New"/>
+        </w:rPr>
+        <w:t>then a pipe is created</w:t>
+      </w:r>
+      <w:r>
+        <w:rPr>
+          <w:rFonts w:cs="Courier New"/>
+        </w:rPr>
+        <w:t>. First</w:t>
+      </w:r>
+      <w:r>
+        <w:rPr>
+          <w:rFonts w:cs="Courier New"/>
+        </w:rPr>
+        <w:t xml:space="preserve"> the </w:t>
+      </w:r>
+      <w:r>
+        <w:rPr>
+          <w:rFonts w:cs="Courier New"/>
+        </w:rPr>
+        <w:t>previous input</w:t>
+      </w:r>
+      <w:r>
+        <w:rPr>
+          <w:rFonts w:cs="Courier New"/>
+        </w:rPr>
+        <w:t xml:space="preserve"> (if any) </w:t>
+      </w:r>
+      <w:r>
+        <w:rPr>
+          <w:rFonts w:cs="Courier New"/>
+        </w:rPr>
+        <w:t xml:space="preserve"> is written to the write </w:t>
+      </w:r>
+      <w:r>
+        <w:rPr>
+          <w:rFonts w:cs="Courier New"/>
+        </w:rPr>
+        <w:t>end of the pipe then i</w:t>
+      </w:r>
+      <w:r>
+        <w:rPr>
+          <w:rFonts w:cs="Courier New"/>
+        </w:rPr>
+        <w:t>f there</w:t>
+      </w:r>
+      <w:r>
+        <w:rPr>
+          <w:rFonts w:cs="Courier New"/>
+        </w:rPr>
+        <w:t xml:space="preserve"> is an input redirect the input file is opened and data is read from it and written to the pipe and the read end is duped to </w:t>
+      </w:r>
+      <w:proofErr w:type="spellStart"/>
+      <w:r>
+        <w:rPr>
+          <w:rFonts w:cs="Courier New"/>
+        </w:rPr>
+        <w:t>stdin</w:t>
+      </w:r>
+      <w:proofErr w:type="spellEnd"/>
+      <w:r>
+        <w:rPr>
+          <w:rFonts w:cs="Courier New"/>
+        </w:rPr>
+        <w:t xml:space="preserve">.  If there is only an input redirect then the file is opened and the </w:t>
+      </w:r>
+      <w:proofErr w:type="spellStart"/>
+      <w:proofErr w:type="gramStart"/>
+      <w:r>
+        <w:rPr>
+          <w:rFonts w:cs="Courier New"/>
+        </w:rPr>
+        <w:t>fd</w:t>
+      </w:r>
+      <w:proofErr w:type="spellEnd"/>
+      <w:proofErr w:type="gramEnd"/>
+      <w:r>
+        <w:rPr>
+          <w:rFonts w:cs="Courier New"/>
+        </w:rPr>
+        <w:t xml:space="preserve"> for that file is duped over </w:t>
+      </w:r>
+      <w:proofErr w:type="spellStart"/>
+      <w:r>
+        <w:rPr>
+          <w:rFonts w:cs="Courier New"/>
+        </w:rPr>
+        <w:t>stdin</w:t>
+      </w:r>
+      <w:proofErr w:type="spellEnd"/>
+      <w:r>
+        <w:rPr>
+          <w:rFonts w:cs="Courier New"/>
+        </w:rPr>
+        <w:t xml:space="preserve">.  If there is any error redirect then that file is opened and duped over </w:t>
+      </w:r>
+      <w:proofErr w:type="spellStart"/>
+      <w:r>
+        <w:rPr>
+          <w:rFonts w:cs="Courier New"/>
+        </w:rPr>
+        <w:t>stderr</w:t>
+      </w:r>
+      <w:proofErr w:type="spellEnd"/>
+      <w:r>
+        <w:rPr>
+          <w:rFonts w:cs="Courier New"/>
+        </w:rPr>
+        <w:t xml:space="preserve">.  A second pipe (created before the fork) has its write end duped over </w:t>
+      </w:r>
+      <w:proofErr w:type="spellStart"/>
+      <w:r>
+        <w:rPr>
+          <w:rFonts w:cs="Courier New"/>
+        </w:rPr>
+        <w:t>stdout</w:t>
+      </w:r>
+      <w:proofErr w:type="spellEnd"/>
+      <w:r>
+        <w:rPr>
+          <w:rFonts w:cs="Courier New"/>
+        </w:rPr>
+        <w:t xml:space="preserve"> so that the parent can see the results.  The command is then </w:t>
+      </w:r>
+      <w:proofErr w:type="spellStart"/>
+      <w:r>
+        <w:rPr>
+          <w:rFonts w:cs="Courier New"/>
+        </w:rPr>
+        <w:t>execed</w:t>
+      </w:r>
+      <w:proofErr w:type="spellEnd"/>
+      <w:r>
+        <w:rPr>
+          <w:rFonts w:cs="Courier New"/>
+        </w:rPr>
+        <w:t xml:space="preserve"> using </w:t>
+      </w:r>
+      <w:proofErr w:type="spellStart"/>
+      <w:r>
+        <w:rPr>
+          <w:rFonts w:ascii="Courier New" w:hAnsi="Courier New" w:cs="Courier New"/>
+        </w:rPr>
+        <w:t>execvp</w:t>
+      </w:r>
+      <w:proofErr w:type="spellEnd"/>
+      <w:r>
+        <w:rPr>
+          <w:rFonts w:cs="Courier New"/>
+        </w:rPr>
+        <w:t>.</w:t>
+      </w:r>
+    </w:p>
+    <w:p>
+      <w:pPr>
+        <w:pStyle w:val="ListParagraph"/>
+        <w:numPr>
+          <w:ilvl w:val="0"/>
+          <w:numId w:val="1"/>
+        </w:numPr>
+        <w:rPr>
+          <w:rFonts w:cs="Courier New"/>
+        </w:rPr>
+      </w:pPr>
+      <w:r>
+        <w:rPr>
+          <w:rFonts w:cs="Courier New"/>
+        </w:rPr>
+        <w:t>In the parent:</w:t>
+      </w:r>
+    </w:p>
+    <w:p>
+      <w:pPr>
+        <w:pStyle w:val="ListParagraph"/>
+        <w:ind w:left="765"/>
+        <w:rPr>
+          <w:rFonts w:cs="Courier New"/>
+        </w:rPr>
+      </w:pPr>
+      <w:r>
+        <w:rPr>
+          <w:rFonts w:cs="Courier New"/>
+        </w:rPr>
+        <w:t xml:space="preserve">The parent waits for the child to complete and checks the return status.  If it is non-zero then the proper errors are produced.  The output from the child is read from the pipe into a buffer.  </w:t>
+      </w:r>
+      <w:r>
+        <w:rPr>
+          <w:rFonts w:cs="Courier New"/>
+        </w:rPr>
+        <w:lastRenderedPageBreak/>
+        <w:t>If there was an output redirection then the file is opened and the output is written to the file.  The result is still made available to the caller so that the output can be reused if there was a pipe as well as the redirection.</w:t>
+      </w:r>
+    </w:p>
+    <w:p>
+      <w:pPr>
+        <w:pStyle w:val="ListParagraph"/>
+        <w:ind w:left="0"/>
+        <w:rPr>
+          <w:rFonts w:cs="Courier New"/>
+        </w:rPr>
+      </w:pPr>
+    </w:p>
+    <w:p>
+      <w:pPr>
+        <w:pStyle w:val="ListParagraph"/>
+        <w:ind w:left="0"/>
+        <w:rPr>
+          <w:rFonts w:cs="Courier New"/>
+        </w:rPr>
+      </w:pPr>
+      <w:r>
+        <w:rPr>
+          <w:rFonts w:cs="Courier New"/>
+        </w:rPr>
+        <w:t xml:space="preserve">The </w:t>
+      </w:r>
+      <w:proofErr w:type="spellStart"/>
+      <w:r>
+        <w:rPr>
+          <w:rFonts w:ascii="Courier New" w:hAnsi="Courier New" w:cs="Courier New"/>
+        </w:rPr>
+        <w:t>resolveSubshells</w:t>
+      </w:r>
+      <w:proofErr w:type="spellEnd"/>
+      <w:r>
+        <w:rPr>
+          <w:rFonts w:cs="Courier New"/>
+        </w:rPr>
+        <w:t xml:space="preserve"> </w:t>
+      </w:r>
+      <w:proofErr w:type="gramStart"/>
+      <w:r>
+        <w:rPr>
+          <w:rFonts w:cs="Courier New"/>
+        </w:rPr>
+        <w:t>function</w:t>
+      </w:r>
+      <w:proofErr w:type="gramEnd"/>
+      <w:r>
+        <w:rPr>
+          <w:rFonts w:cs="Courier New"/>
+        </w:rPr>
+        <w:t xml:space="preserve"> loops while searching for any redirection delimiters.  Each loop only the first delimiter is processed and the loop exits when no more redirection delimiters exist in the string.  The name of the file redirected to is saved and the delimiter and the file name are removed from the command, overwritten by the remainder that came after it.  If any redirection is specified multiple times it will be overwritten and only the last one matters.  Once the loop e</w:t>
+      </w:r>
+      <w:r>
+        <w:rPr>
+          <w:rFonts w:cs="Courier New"/>
+        </w:rPr>
+        <w:t>xits the 3 redirections (NULL</w:t>
+      </w:r>
+      <w:r>
+        <w:rPr>
+          <w:rFonts w:cs="Courier New"/>
+        </w:rPr>
+        <w:t xml:space="preserve"> is used</w:t>
+      </w:r>
+      <w:r>
+        <w:rPr>
+          <w:rFonts w:cs="Courier New"/>
+        </w:rPr>
+        <w:t xml:space="preserve"> if</w:t>
+      </w:r>
+      <w:r>
+        <w:rPr>
+          <w:rFonts w:cs="Courier New"/>
+        </w:rPr>
+        <w:t xml:space="preserve"> none was specified)</w:t>
+      </w:r>
+      <w:r>
+        <w:rPr>
+          <w:rFonts w:cs="Courier New"/>
+        </w:rPr>
+        <w:t xml:space="preserve"> are made available to the caller for use.</w:t>
+      </w:r>
+    </w:p>
+    <w:p>
+      <w:pPr>
+        <w:pStyle w:val="ListParagraph"/>
+        <w:ind w:left="0"/>
+        <w:rPr>
+          <w:rFonts w:cs="Courier New"/>
+        </w:rPr>
+      </w:pPr>
       <w:bookmarkStart w:id="0" w:name="_GoBack"/>
       <w:bookmarkEnd w:id="0"/>
     </w:p>
@@ -1289,6 +1973,7 @@
         <w:rPr>
           <w:rFonts w:ascii="Courier New" w:hAnsi="Courier New" w:cs="Courier New"/>
         </w:rPr>
+        <w:lastRenderedPageBreak/>
         <w:t>/home/Students/mw1053/Documents/</w:t>
       </w:r>
       <w:proofErr w:type="spellStart"/>
@@ -2312,6 +2997,127 @@
     </w:sectPr>
   </w:body>
 </w:document>
+</file>
+
+<file path=word/numbering.xml><?xml version="1.0" encoding="utf-8"?>
+<w:numbering xmlns:wpc="http://schemas.microsoft.com/office/word/2010/wordprocessingCanvas" xmlns:mc="http://schemas.openxmlformats.org/markup-compatibility/2006" xmlns:o="urn:schemas-microsoft-com:office:office" xmlns:r="http://schemas.openxmlformats.org/officeDocument/2006/relationships" xmlns:m="http://schemas.openxmlformats.org/officeDocument/2006/math" xmlns:v="urn:schemas-microsoft-com:vml" xmlns:wp14="http://schemas.microsoft.com/office/word/2010/wordprocessingDrawing" xmlns:wp="http://schemas.openxmlformats.org/drawingml/2006/wordprocessingDrawing" xmlns:w10="urn:schemas-microsoft-com:office:word" xmlns:w="http://schemas.openxmlformats.org/wordprocessingml/2006/main" xmlns:w14="http://schemas.microsoft.com/office/word/2010/wordml" xmlns:wpg="http://schemas.microsoft.com/office/word/2010/wordprocessingGroup" xmlns:wpi="http://schemas.microsoft.com/office/word/2010/wordprocessingInk" xmlns:wne="http://schemas.microsoft.com/office/word/2006/wordml" xmlns:wps="http://schemas.microsoft.com/office/word/2010/wordprocessingShape" mc:Ignorable="w14 wp14">
+  <w:abstractNum w:abstractNumId="0">
+    <w:nsid w:val="41BE66AF"/>
+    <w:multiLevelType w:val="hybridMultilevel"/>
+    <w:tmpl w:val="3528C516"/>
+    <w:lvl w:ilvl="0" w:tplc="04090001">
+      <w:start w:val="1"/>
+      <w:numFmt w:val="bullet"/>
+      <w:lvlText w:val=""/>
+      <w:lvlJc w:val="left"/>
+      <w:pPr>
+        <w:ind w:left="765" w:hanging="360"/>
+      </w:pPr>
+      <w:rPr>
+        <w:rFonts w:ascii="Symbol" w:hAnsi="Symbol" w:hint="default"/>
+      </w:rPr>
+    </w:lvl>
+    <w:lvl w:ilvl="1" w:tplc="04090003">
+      <w:start w:val="1"/>
+      <w:numFmt w:val="bullet"/>
+      <w:lvlText w:val="o"/>
+      <w:lvlJc w:val="left"/>
+      <w:pPr>
+        <w:ind w:left="1485" w:hanging="360"/>
+      </w:pPr>
+      <w:rPr>
+        <w:rFonts w:ascii="Courier New" w:hAnsi="Courier New" w:cs="Courier New" w:hint="default"/>
+      </w:rPr>
+    </w:lvl>
+    <w:lvl w:ilvl="2" w:tplc="04090005" w:tentative="1">
+      <w:start w:val="1"/>
+      <w:numFmt w:val="bullet"/>
+      <w:lvlText w:val=""/>
+      <w:lvlJc w:val="left"/>
+      <w:pPr>
+        <w:ind w:left="2205" w:hanging="360"/>
+      </w:pPr>
+      <w:rPr>
+        <w:rFonts w:ascii="Wingdings" w:hAnsi="Wingdings" w:hint="default"/>
+      </w:rPr>
+    </w:lvl>
+    <w:lvl w:ilvl="3" w:tplc="04090001" w:tentative="1">
+      <w:start w:val="1"/>
+      <w:numFmt w:val="bullet"/>
+      <w:lvlText w:val=""/>
+      <w:lvlJc w:val="left"/>
+      <w:pPr>
+        <w:ind w:left="2925" w:hanging="360"/>
+      </w:pPr>
+      <w:rPr>
+        <w:rFonts w:ascii="Symbol" w:hAnsi="Symbol" w:hint="default"/>
+      </w:rPr>
+    </w:lvl>
+    <w:lvl w:ilvl="4" w:tplc="04090003" w:tentative="1">
+      <w:start w:val="1"/>
+      <w:numFmt w:val="bullet"/>
+      <w:lvlText w:val="o"/>
+      <w:lvlJc w:val="left"/>
+      <w:pPr>
+        <w:ind w:left="3645" w:hanging="360"/>
+      </w:pPr>
+      <w:rPr>
+        <w:rFonts w:ascii="Courier New" w:hAnsi="Courier New" w:cs="Courier New" w:hint="default"/>
+      </w:rPr>
+    </w:lvl>
+    <w:lvl w:ilvl="5" w:tplc="04090005" w:tentative="1">
+      <w:start w:val="1"/>
+      <w:numFmt w:val="bullet"/>
+      <w:lvlText w:val=""/>
+      <w:lvlJc w:val="left"/>
+      <w:pPr>
+        <w:ind w:left="4365" w:hanging="360"/>
+      </w:pPr>
+      <w:rPr>
+        <w:rFonts w:ascii="Wingdings" w:hAnsi="Wingdings" w:hint="default"/>
+      </w:rPr>
+    </w:lvl>
+    <w:lvl w:ilvl="6" w:tplc="04090001" w:tentative="1">
+      <w:start w:val="1"/>
+      <w:numFmt w:val="bullet"/>
+      <w:lvlText w:val=""/>
+      <w:lvlJc w:val="left"/>
+      <w:pPr>
+        <w:ind w:left="5085" w:hanging="360"/>
+      </w:pPr>
+      <w:rPr>
+        <w:rFonts w:ascii="Symbol" w:hAnsi="Symbol" w:hint="default"/>
+      </w:rPr>
+    </w:lvl>
+    <w:lvl w:ilvl="7" w:tplc="04090003" w:tentative="1">
+      <w:start w:val="1"/>
+      <w:numFmt w:val="bullet"/>
+      <w:lvlText w:val="o"/>
+      <w:lvlJc w:val="left"/>
+      <w:pPr>
+        <w:ind w:left="5805" w:hanging="360"/>
+      </w:pPr>
+      <w:rPr>
+        <w:rFonts w:ascii="Courier New" w:hAnsi="Courier New" w:cs="Courier New" w:hint="default"/>
+      </w:rPr>
+    </w:lvl>
+    <w:lvl w:ilvl="8" w:tplc="04090005" w:tentative="1">
+      <w:start w:val="1"/>
+      <w:numFmt w:val="bullet"/>
+      <w:lvlText w:val=""/>
+      <w:lvlJc w:val="left"/>
+      <w:pPr>
+        <w:ind w:left="6525" w:hanging="360"/>
+      </w:pPr>
+      <w:rPr>
+        <w:rFonts w:ascii="Wingdings" w:hAnsi="Wingdings" w:hint="default"/>
+      </w:rPr>
+    </w:lvl>
+  </w:abstractNum>
+  <w:num w:numId="1">
+    <w:abstractNumId w:val="0"/>
+  </w:num>
+</w:numbering>
 </file>
 
 <file path=word/styles.xml><?xml version="1.0" encoding="utf-8"?>
@@ -2501,6 +3307,17 @@
     <w:semiHidden/>
     <w:unhideWhenUsed/>
   </w:style>
+  <w:style w:type="paragraph" w:styleId="ListParagraph">
+    <w:name w:val="List Paragraph"/>
+    <w:basedOn w:val="Normal"/>
+    <w:uiPriority w:val="34"/>
+    <w:qFormat/>
+    <w:rsid w:val="00894A04"/>
+    <w:pPr>
+      <w:ind w:left="720"/>
+      <w:contextualSpacing/>
+    </w:pPr>
+  </w:style>
 </w:styles>
 </file>
 
@@ -2690,6 +3507,17 @@
     <w:uiPriority w:val="99"/>
     <w:semiHidden/>
     <w:unhideWhenUsed/>
+  </w:style>
+  <w:style w:type="paragraph" w:styleId="ListParagraph">
+    <w:name w:val="List Paragraph"/>
+    <w:basedOn w:val="Normal"/>
+    <w:uiPriority w:val="34"/>
+    <w:qFormat/>
+    <w:rsid w:val="00894A04"/>
+    <w:pPr>
+      <w:ind w:left="720"/>
+      <w:contextualSpacing/>
+    </w:pPr>
   </w:style>
 </w:styles>
 </file>

</xml_diff>